<commit_message>
Sitna izmena naknadno dodata
</commit_message>
<xml_diff>
--- a/predlog_projekta.docx
+++ b/predlog_projekta.docx
@@ -24,8 +24,45 @@
           <w:sz w:val="32"/>
           <w:szCs w:val="32"/>
         </w:rPr>
-        <w:t>SBNZ - Predlog projekata</w:t>
-      </w:r>
+        <w:t xml:space="preserve">SBNZ - </w:t>
+      </w:r>
+      <w:proofErr w:type="spellStart"/>
+      <w:r>
+        <w:rPr>
+          <w:rFonts w:asciiTheme="majorHAnsi" w:eastAsiaTheme="majorEastAsia" w:hAnsiTheme="majorHAnsi" w:cstheme="majorBidi"/>
+          <w:b/>
+          <w:bCs/>
+          <w:color w:val="2F5496" w:themeColor="accent1" w:themeShade="BF"/>
+          <w:sz w:val="32"/>
+          <w:szCs w:val="32"/>
+        </w:rPr>
+        <w:t>Predlog</w:t>
+      </w:r>
+      <w:proofErr w:type="spellEnd"/>
+      <w:r>
+        <w:rPr>
+          <w:rFonts w:asciiTheme="majorHAnsi" w:eastAsiaTheme="majorEastAsia" w:hAnsiTheme="majorHAnsi" w:cstheme="majorBidi"/>
+          <w:b/>
+          <w:bCs/>
+          <w:color w:val="2F5496" w:themeColor="accent1" w:themeShade="BF"/>
+          <w:sz w:val="32"/>
+          <w:szCs w:val="32"/>
+        </w:rPr>
+        <w:t xml:space="preserve"> </w:t>
+      </w:r>
+      <w:proofErr w:type="spellStart"/>
+      <w:r>
+        <w:rPr>
+          <w:rFonts w:asciiTheme="majorHAnsi" w:eastAsiaTheme="majorEastAsia" w:hAnsiTheme="majorHAnsi" w:cstheme="majorBidi"/>
+          <w:b/>
+          <w:bCs/>
+          <w:color w:val="2F5496" w:themeColor="accent1" w:themeShade="BF"/>
+          <w:sz w:val="32"/>
+          <w:szCs w:val="32"/>
+        </w:rPr>
+        <w:t>projekata</w:t>
+      </w:r>
+      <w:proofErr w:type="spellEnd"/>
     </w:p>
     <w:p>
       <w:pPr>
@@ -50,6 +87,7 @@
           <w:lang w:val="sr-Latn-RS"/>
         </w:rPr>
       </w:pPr>
+      <w:proofErr w:type="spellStart"/>
       <w:r>
         <w:rPr>
           <w:b/>
@@ -57,7 +95,17 @@
           <w:sz w:val="28"/>
           <w:szCs w:val="28"/>
         </w:rPr>
-        <w:t xml:space="preserve">Spisak </w:t>
+        <w:t>Spisak</w:t>
+      </w:r>
+      <w:proofErr w:type="spellEnd"/>
+      <w:r>
+        <w:rPr>
+          <w:b/>
+          <w:bCs/>
+          <w:sz w:val="28"/>
+          <w:szCs w:val="28"/>
+        </w:rPr>
+        <w:t xml:space="preserve"> </w:t>
       </w:r>
       <w:r>
         <w:rPr>
@@ -1754,7 +1802,34 @@
           <w:szCs w:val="24"/>
           <w:lang w:val="sr-Latn-RS"/>
         </w:rPr>
-        <w:t xml:space="preserve"> ili neesencijalnog skill-a nekog od prethodnih. Dodeljuje se neesencijalnim sve dok sekundarni za napad ne dostigne barem nivo 50.</w:t>
+        <w:t xml:space="preserve"> ili neesencijalnog skill-a nekog od prethodnih. Dodeljuje se neesencijalnim </w:t>
+      </w:r>
+      <w:r>
+        <w:rPr>
+          <w:rFonts w:ascii="Times New Roman" w:hAnsi="Times New Roman" w:cs="Times New Roman"/>
+          <w:sz w:val="24"/>
+          <w:szCs w:val="24"/>
+          <w:lang w:val="sr-Latn-RS"/>
+        </w:rPr>
+        <w:t>dokle god je reč o skill-ovima odabrane klase</w:t>
+      </w:r>
+      <w:r>
+        <w:rPr>
+          <w:rFonts w:ascii="Times New Roman" w:hAnsi="Times New Roman" w:cs="Times New Roman"/>
+          <w:sz w:val="24"/>
+          <w:szCs w:val="24"/>
+          <w:lang w:val="sr-Latn-RS"/>
+        </w:rPr>
+        <w:t>.</w:t>
+      </w:r>
+      <w:r>
+        <w:rPr>
+          <w:rFonts w:ascii="Times New Roman" w:hAnsi="Times New Roman" w:cs="Times New Roman"/>
+          <w:sz w:val="24"/>
+          <w:szCs w:val="24"/>
+          <w:lang w:val="sr-Latn-RS"/>
+        </w:rPr>
+        <w:t xml:space="preserve"> Kada to prestane da bude slučaj, dodeljuje se sekundarnom za napad.</w:t>
       </w:r>
     </w:p>
     <w:p>

</xml_diff>